<commit_message>
Updated report with expierment data
</commit_message>
<xml_diff>
--- a/Adversarial Search/report.docx
+++ b/Adversarial Search/report.docx
@@ -404,6 +404,618 @@
         </w:rPr>
         <w:t xml:space="preserve">, Max Distance and Min Distance. The Max Distance variation will favor actions the place the agent farther away from the opponent. Conversely, the Min Distance variation will favor actions that place the agent closer to the opponent. </w:t>
       </w:r>
+    </w:p>
+    <w:p>
+      <w:pPr>
+        <w:rPr>
+          <w:rFonts w:cstheme="minorHAnsi"/>
+        </w:rPr>
+      </w:pPr>
+    </w:p>
+    <w:p>
+      <w:pPr>
+        <w:rPr>
+          <w:rFonts w:ascii="Courier" w:hAnsi="Courier" w:cstheme="minorHAnsi"/>
+        </w:rPr>
+      </w:pPr>
+      <w:r>
+        <w:rPr>
+          <w:rFonts w:ascii="Courier" w:hAnsi="Courier" w:cstheme="minorHAnsi"/>
+        </w:rPr>
+        <w:t xml:space="preserve">Define </w:t>
+      </w:r>
+      <w:proofErr w:type="spellStart"/>
+      <w:r>
+        <w:rPr>
+          <w:rFonts w:ascii="Courier" w:hAnsi="Courier" w:cstheme="minorHAnsi"/>
+        </w:rPr>
+        <w:t>max_distance</w:t>
+      </w:r>
+      <w:proofErr w:type="spellEnd"/>
+      <w:r>
+        <w:rPr>
+          <w:rFonts w:ascii="Courier" w:hAnsi="Courier" w:cstheme="minorHAnsi"/>
+        </w:rPr>
+        <w:t>(</w:t>
+      </w:r>
+      <w:proofErr w:type="spellStart"/>
+      <w:r>
+        <w:rPr>
+          <w:rFonts w:ascii="Courier" w:hAnsi="Courier" w:cstheme="minorHAnsi"/>
+        </w:rPr>
+        <w:t>game_state</w:t>
+      </w:r>
+      <w:proofErr w:type="spellEnd"/>
+      <w:r>
+        <w:rPr>
+          <w:rFonts w:ascii="Courier" w:hAnsi="Courier" w:cstheme="minorHAnsi"/>
+        </w:rPr>
+        <w:t>):</w:t>
+      </w:r>
+    </w:p>
+    <w:p>
+      <w:pPr>
+        <w:rPr>
+          <w:rFonts w:ascii="Courier" w:hAnsi="Courier" w:cstheme="minorHAnsi"/>
+        </w:rPr>
+      </w:pPr>
+      <w:r>
+        <w:rPr>
+          <w:rFonts w:ascii="Courier" w:hAnsi="Courier" w:cstheme="minorHAnsi"/>
+        </w:rPr>
+        <w:tab/>
+      </w:r>
+      <w:proofErr w:type="spellStart"/>
+      <w:r>
+        <w:rPr>
+          <w:rFonts w:ascii="Courier" w:hAnsi="Courier" w:cstheme="minorHAnsi"/>
+        </w:rPr>
+        <w:t>player_loc</w:t>
+      </w:r>
+      <w:proofErr w:type="spellEnd"/>
+      <w:r>
+        <w:rPr>
+          <w:rFonts w:ascii="Courier" w:hAnsi="Courier" w:cstheme="minorHAnsi"/>
+        </w:rPr>
+        <w:t xml:space="preserve"> &lt;- </w:t>
+      </w:r>
+      <w:proofErr w:type="spellStart"/>
+      <w:r>
+        <w:rPr>
+          <w:rFonts w:ascii="Courier" w:hAnsi="Courier" w:cstheme="minorHAnsi"/>
+        </w:rPr>
+        <w:t>game_state.get_location</w:t>
+      </w:r>
+      <w:proofErr w:type="spellEnd"/>
+      <w:r>
+        <w:rPr>
+          <w:rFonts w:ascii="Courier" w:hAnsi="Courier" w:cstheme="minorHAnsi"/>
+        </w:rPr>
+        <w:t>(player)</w:t>
+      </w:r>
+    </w:p>
+    <w:p>
+      <w:pPr>
+        <w:rPr>
+          <w:rFonts w:ascii="Courier" w:hAnsi="Courier" w:cstheme="minorHAnsi"/>
+        </w:rPr>
+      </w:pPr>
+      <w:r>
+        <w:rPr>
+          <w:rFonts w:ascii="Courier" w:hAnsi="Courier" w:cstheme="minorHAnsi"/>
+        </w:rPr>
+        <w:tab/>
+      </w:r>
+      <w:proofErr w:type="spellStart"/>
+      <w:r>
+        <w:rPr>
+          <w:rFonts w:ascii="Courier" w:hAnsi="Courier" w:cstheme="minorHAnsi"/>
+        </w:rPr>
+        <w:t>opp_loc</w:t>
+      </w:r>
+      <w:proofErr w:type="spellEnd"/>
+      <w:r>
+        <w:rPr>
+          <w:rFonts w:ascii="Courier" w:hAnsi="Courier" w:cstheme="minorHAnsi"/>
+        </w:rPr>
+        <w:t xml:space="preserve"> &lt;- </w:t>
+      </w:r>
+      <w:proofErr w:type="spellStart"/>
+      <w:r>
+        <w:rPr>
+          <w:rFonts w:ascii="Courier" w:hAnsi="Courier" w:cstheme="minorHAnsi"/>
+        </w:rPr>
+        <w:t>game_state.get_location</w:t>
+      </w:r>
+      <w:proofErr w:type="spellEnd"/>
+      <w:r>
+        <w:rPr>
+          <w:rFonts w:ascii="Courier" w:hAnsi="Courier" w:cstheme="minorHAnsi"/>
+        </w:rPr>
+        <w:t>(opponent)</w:t>
+      </w:r>
+    </w:p>
+    <w:p>
+      <w:pPr>
+        <w:rPr>
+          <w:rFonts w:ascii="Courier" w:eastAsiaTheme="minorEastAsia" w:hAnsi="Courier" w:cstheme="minorHAnsi"/>
+        </w:rPr>
+      </w:pPr>
+      <w:r>
+        <w:rPr>
+          <w:rFonts w:ascii="Courier" w:hAnsi="Courier" w:cstheme="minorHAnsi"/>
+        </w:rPr>
+        <w:tab/>
+        <w:t xml:space="preserve">return </w:t>
+      </w:r>
+      <m:oMath>
+        <m:rad>
+          <m:radPr>
+            <m:degHide m:val="1"/>
+            <m:ctrlPr>
+              <w:rPr>
+                <w:rFonts w:ascii="Cambria Math" w:hAnsi="Cambria Math" w:cs="Calibri (Body)"/>
+                <w:i/>
+              </w:rPr>
+            </m:ctrlPr>
+          </m:radPr>
+          <m:deg/>
+          <m:e>
+            <m:sSup>
+              <m:sSupPr>
+                <m:ctrlPr>
+                  <w:rPr>
+                    <w:rFonts w:ascii="Cambria Math" w:hAnsi="Cambria Math" w:cs="Calibri (Body)"/>
+                  </w:rPr>
+                </m:ctrlPr>
+              </m:sSupPr>
+              <m:e>
+                <m:r>
+                  <m:rPr>
+                    <m:sty m:val="p"/>
+                  </m:rPr>
+                  <w:rPr>
+                    <w:rFonts w:ascii="Cambria Math" w:hAnsi="Cambria Math" w:cs="Calibri (Body)"/>
+                  </w:rPr>
+                  <m:t>(player_loc</m:t>
+                </m:r>
+                <m:d>
+                  <m:dPr>
+                    <m:begChr m:val="["/>
+                    <m:endChr m:val="]"/>
+                    <m:ctrlPr>
+                      <w:rPr>
+                        <w:rFonts w:ascii="Cambria Math" w:hAnsi="Cambria Math" w:cs="Calibri (Body)"/>
+                      </w:rPr>
+                    </m:ctrlPr>
+                  </m:dPr>
+                  <m:e>
+                    <m:r>
+                      <m:rPr>
+                        <m:sty m:val="p"/>
+                      </m:rPr>
+                      <w:rPr>
+                        <w:rFonts w:ascii="Cambria Math" w:hAnsi="Cambria Math" w:cs="Calibri (Body)"/>
+                      </w:rPr>
+                      <m:t>x</m:t>
+                    </m:r>
+                  </m:e>
+                </m:d>
+                <m:r>
+                  <m:rPr>
+                    <m:sty m:val="p"/>
+                  </m:rPr>
+                  <w:rPr>
+                    <w:rFonts w:ascii="Cambria Math" w:hAnsi="Cambria Math" w:cs="Calibri (Body)"/>
+                  </w:rPr>
+                  <m:t xml:space="preserve"> -opp_loc[x])</m:t>
+                </m:r>
+              </m:e>
+              <m:sup>
+                <m:r>
+                  <m:rPr>
+                    <m:sty m:val="p"/>
+                  </m:rPr>
+                  <w:rPr>
+                    <w:rFonts w:ascii="Cambria Math" w:hAnsi="Cambria Math" w:cs="Calibri (Body)"/>
+                  </w:rPr>
+                  <m:t>2</m:t>
+                </m:r>
+              </m:sup>
+            </m:sSup>
+            <m:r>
+              <m:rPr>
+                <m:sty m:val="p"/>
+              </m:rPr>
+              <w:rPr>
+                <w:rFonts w:ascii="Cambria Math" w:hAnsi="Cambria Math" w:cs="Calibri (Body)"/>
+              </w:rPr>
+              <m:t>+</m:t>
+            </m:r>
+            <m:sSup>
+              <m:sSupPr>
+                <m:ctrlPr>
+                  <w:rPr>
+                    <w:rFonts w:ascii="Cambria Math" w:hAnsi="Cambria Math" w:cs="Calibri (Body)"/>
+                  </w:rPr>
+                </m:ctrlPr>
+              </m:sSupPr>
+              <m:e>
+                <m:r>
+                  <m:rPr>
+                    <m:sty m:val="p"/>
+                  </m:rPr>
+                  <w:rPr>
+                    <w:rFonts w:ascii="Cambria Math" w:hAnsi="Cambria Math" w:cs="Calibri (Body)"/>
+                  </w:rPr>
+                  <m:t>(player_loc</m:t>
+                </m:r>
+                <m:d>
+                  <m:dPr>
+                    <m:begChr m:val="["/>
+                    <m:endChr m:val="]"/>
+                    <m:ctrlPr>
+                      <w:rPr>
+                        <w:rFonts w:ascii="Cambria Math" w:hAnsi="Cambria Math" w:cs="Calibri (Body)"/>
+                      </w:rPr>
+                    </m:ctrlPr>
+                  </m:dPr>
+                  <m:e>
+                    <m:r>
+                      <m:rPr>
+                        <m:sty m:val="p"/>
+                      </m:rPr>
+                      <w:rPr>
+                        <w:rFonts w:ascii="Cambria Math" w:hAnsi="Cambria Math" w:cs="Calibri (Body)"/>
+                      </w:rPr>
+                      <m:t>y</m:t>
+                    </m:r>
+                  </m:e>
+                </m:d>
+                <m:r>
+                  <m:rPr>
+                    <m:sty m:val="p"/>
+                  </m:rPr>
+                  <w:rPr>
+                    <w:rFonts w:ascii="Cambria Math" w:hAnsi="Cambria Math" w:cs="Calibri (Body)"/>
+                  </w:rPr>
+                  <m:t xml:space="preserve"> -  opp_loc[y])</m:t>
+                </m:r>
+              </m:e>
+              <m:sup>
+                <m:r>
+                  <m:rPr>
+                    <m:sty m:val="p"/>
+                  </m:rPr>
+                  <w:rPr>
+                    <w:rFonts w:ascii="Cambria Math" w:hAnsi="Cambria Math" w:cs="Calibri (Body)"/>
+                  </w:rPr>
+                  <m:t>2</m:t>
+                </m:r>
+              </m:sup>
+            </m:sSup>
+          </m:e>
+        </m:rad>
+      </m:oMath>
+    </w:p>
+    <w:p>
+      <w:pPr>
+        <w:rPr>
+          <w:rFonts w:ascii="Courier" w:eastAsiaTheme="minorEastAsia" w:hAnsi="Courier" w:cstheme="minorHAnsi"/>
+        </w:rPr>
+      </w:pPr>
+    </w:p>
+    <w:p>
+      <w:pPr>
+        <w:rPr>
+          <w:rFonts w:ascii="Courier" w:hAnsi="Courier" w:cstheme="minorHAnsi"/>
+        </w:rPr>
+      </w:pPr>
+      <w:r>
+        <w:rPr>
+          <w:rFonts w:ascii="Courier" w:hAnsi="Courier" w:cstheme="minorHAnsi"/>
+        </w:rPr>
+        <w:t xml:space="preserve">Define </w:t>
+      </w:r>
+      <w:proofErr w:type="spellStart"/>
+      <w:r>
+        <w:rPr>
+          <w:rFonts w:ascii="Courier" w:hAnsi="Courier" w:cstheme="minorHAnsi"/>
+        </w:rPr>
+        <w:t>min</w:t>
+      </w:r>
+      <w:r>
+        <w:rPr>
+          <w:rFonts w:ascii="Courier" w:hAnsi="Courier" w:cstheme="minorHAnsi"/>
+        </w:rPr>
+        <w:t>_distance</w:t>
+      </w:r>
+      <w:proofErr w:type="spellEnd"/>
+      <w:r>
+        <w:rPr>
+          <w:rFonts w:ascii="Courier" w:hAnsi="Courier" w:cstheme="minorHAnsi"/>
+        </w:rPr>
+        <w:t>(</w:t>
+      </w:r>
+      <w:proofErr w:type="spellStart"/>
+      <w:r>
+        <w:rPr>
+          <w:rFonts w:ascii="Courier" w:hAnsi="Courier" w:cstheme="minorHAnsi"/>
+        </w:rPr>
+        <w:t>game_state</w:t>
+      </w:r>
+      <w:proofErr w:type="spellEnd"/>
+      <w:r>
+        <w:rPr>
+          <w:rFonts w:ascii="Courier" w:hAnsi="Courier" w:cstheme="minorHAnsi"/>
+        </w:rPr>
+        <w:t>):</w:t>
+      </w:r>
+    </w:p>
+    <w:p>
+      <w:pPr>
+        <w:rPr>
+          <w:rFonts w:ascii="Courier" w:hAnsi="Courier" w:cstheme="minorHAnsi"/>
+        </w:rPr>
+      </w:pPr>
+      <w:r>
+        <w:rPr>
+          <w:rFonts w:ascii="Courier" w:hAnsi="Courier" w:cstheme="minorHAnsi"/>
+        </w:rPr>
+        <w:tab/>
+      </w:r>
+      <w:proofErr w:type="spellStart"/>
+      <w:r>
+        <w:rPr>
+          <w:rFonts w:ascii="Courier" w:hAnsi="Courier" w:cstheme="minorHAnsi"/>
+        </w:rPr>
+        <w:t>player_loc</w:t>
+      </w:r>
+      <w:proofErr w:type="spellEnd"/>
+      <w:r>
+        <w:rPr>
+          <w:rFonts w:ascii="Courier" w:hAnsi="Courier" w:cstheme="minorHAnsi"/>
+        </w:rPr>
+        <w:t xml:space="preserve"> &lt;- </w:t>
+      </w:r>
+      <w:proofErr w:type="spellStart"/>
+      <w:r>
+        <w:rPr>
+          <w:rFonts w:ascii="Courier" w:hAnsi="Courier" w:cstheme="minorHAnsi"/>
+        </w:rPr>
+        <w:t>game_state.get_location</w:t>
+      </w:r>
+      <w:proofErr w:type="spellEnd"/>
+      <w:r>
+        <w:rPr>
+          <w:rFonts w:ascii="Courier" w:hAnsi="Courier" w:cstheme="minorHAnsi"/>
+        </w:rPr>
+        <w:t>(player)</w:t>
+      </w:r>
+    </w:p>
+    <w:p>
+      <w:pPr>
+        <w:rPr>
+          <w:rFonts w:ascii="Courier" w:hAnsi="Courier" w:cstheme="minorHAnsi"/>
+        </w:rPr>
+      </w:pPr>
+      <w:r>
+        <w:rPr>
+          <w:rFonts w:ascii="Courier" w:hAnsi="Courier" w:cstheme="minorHAnsi"/>
+        </w:rPr>
+        <w:tab/>
+      </w:r>
+      <w:proofErr w:type="spellStart"/>
+      <w:r>
+        <w:rPr>
+          <w:rFonts w:ascii="Courier" w:hAnsi="Courier" w:cstheme="minorHAnsi"/>
+        </w:rPr>
+        <w:t>opp_loc</w:t>
+      </w:r>
+      <w:proofErr w:type="spellEnd"/>
+      <w:r>
+        <w:rPr>
+          <w:rFonts w:ascii="Courier" w:hAnsi="Courier" w:cstheme="minorHAnsi"/>
+        </w:rPr>
+        <w:t xml:space="preserve"> &lt;- </w:t>
+      </w:r>
+      <w:proofErr w:type="spellStart"/>
+      <w:r>
+        <w:rPr>
+          <w:rFonts w:ascii="Courier" w:hAnsi="Courier" w:cstheme="minorHAnsi"/>
+        </w:rPr>
+        <w:t>game_state.get_location</w:t>
+      </w:r>
+      <w:proofErr w:type="spellEnd"/>
+      <w:r>
+        <w:rPr>
+          <w:rFonts w:ascii="Courier" w:hAnsi="Courier" w:cstheme="minorHAnsi"/>
+        </w:rPr>
+        <w:t>(opponent)</w:t>
+      </w:r>
+    </w:p>
+    <w:p>
+      <w:pPr>
+        <w:rPr>
+          <w:rFonts w:ascii="Courier" w:hAnsi="Courier" w:cstheme="minorHAnsi"/>
+        </w:rPr>
+      </w:pPr>
+      <w:r>
+        <w:rPr>
+          <w:rFonts w:ascii="Courier" w:hAnsi="Courier" w:cstheme="minorHAnsi"/>
+        </w:rPr>
+        <w:tab/>
+        <w:t xml:space="preserve">return </w:t>
+      </w:r>
+      <w:r>
+        <w:rPr>
+          <w:rFonts w:ascii="Courier" w:hAnsi="Courier" w:cstheme="minorHAnsi"/>
+        </w:rPr>
+        <w:t>-</w:t>
+      </w:r>
+      <m:oMath>
+        <m:rad>
+          <m:radPr>
+            <m:degHide m:val="1"/>
+            <m:ctrlPr>
+              <w:rPr>
+                <w:rFonts w:ascii="Cambria Math" w:hAnsi="Cambria Math" w:cs="Calibri (Body)"/>
+                <w:i/>
+              </w:rPr>
+            </m:ctrlPr>
+          </m:radPr>
+          <m:deg/>
+          <m:e>
+            <m:sSup>
+              <m:sSupPr>
+                <m:ctrlPr>
+                  <w:rPr>
+                    <w:rFonts w:ascii="Cambria Math" w:hAnsi="Cambria Math" w:cs="Calibri (Body)"/>
+                  </w:rPr>
+                </m:ctrlPr>
+              </m:sSupPr>
+              <m:e>
+                <m:r>
+                  <m:rPr>
+                    <m:sty m:val="p"/>
+                  </m:rPr>
+                  <w:rPr>
+                    <w:rFonts w:ascii="Cambria Math" w:hAnsi="Cambria Math" w:cs="Calibri (Body)"/>
+                  </w:rPr>
+                  <m:t>(player_loc</m:t>
+                </m:r>
+                <m:d>
+                  <m:dPr>
+                    <m:begChr m:val="["/>
+                    <m:endChr m:val="]"/>
+                    <m:ctrlPr>
+                      <w:rPr>
+                        <w:rFonts w:ascii="Cambria Math" w:hAnsi="Cambria Math" w:cs="Calibri (Body)"/>
+                      </w:rPr>
+                    </m:ctrlPr>
+                  </m:dPr>
+                  <m:e>
+                    <m:r>
+                      <m:rPr>
+                        <m:sty m:val="p"/>
+                      </m:rPr>
+                      <w:rPr>
+                        <w:rFonts w:ascii="Cambria Math" w:hAnsi="Cambria Math" w:cs="Calibri (Body)"/>
+                      </w:rPr>
+                      <m:t>x</m:t>
+                    </m:r>
+                  </m:e>
+                </m:d>
+                <m:r>
+                  <m:rPr>
+                    <m:sty m:val="p"/>
+                  </m:rPr>
+                  <w:rPr>
+                    <w:rFonts w:ascii="Cambria Math" w:hAnsi="Cambria Math" w:cs="Calibri (Body)"/>
+                  </w:rPr>
+                  <m:t xml:space="preserve"> -opp_loc[x])</m:t>
+                </m:r>
+              </m:e>
+              <m:sup>
+                <m:r>
+                  <m:rPr>
+                    <m:sty m:val="p"/>
+                  </m:rPr>
+                  <w:rPr>
+                    <w:rFonts w:ascii="Cambria Math" w:hAnsi="Cambria Math" w:cs="Calibri (Body)"/>
+                  </w:rPr>
+                  <m:t>2</m:t>
+                </m:r>
+              </m:sup>
+            </m:sSup>
+            <m:r>
+              <m:rPr>
+                <m:sty m:val="p"/>
+              </m:rPr>
+              <w:rPr>
+                <w:rFonts w:ascii="Cambria Math" w:hAnsi="Cambria Math" w:cs="Calibri (Body)"/>
+              </w:rPr>
+              <m:t>+</m:t>
+            </m:r>
+            <m:sSup>
+              <m:sSupPr>
+                <m:ctrlPr>
+                  <w:rPr>
+                    <w:rFonts w:ascii="Cambria Math" w:hAnsi="Cambria Math" w:cs="Calibri (Body)"/>
+                  </w:rPr>
+                </m:ctrlPr>
+              </m:sSupPr>
+              <m:e>
+                <m:r>
+                  <m:rPr>
+                    <m:sty m:val="p"/>
+                  </m:rPr>
+                  <w:rPr>
+                    <w:rFonts w:ascii="Cambria Math" w:hAnsi="Cambria Math" w:cs="Calibri (Body)"/>
+                  </w:rPr>
+                  <m:t>(player_loc</m:t>
+                </m:r>
+                <m:d>
+                  <m:dPr>
+                    <m:begChr m:val="["/>
+                    <m:endChr m:val="]"/>
+                    <m:ctrlPr>
+                      <w:rPr>
+                        <w:rFonts w:ascii="Cambria Math" w:hAnsi="Cambria Math" w:cs="Calibri (Body)"/>
+                      </w:rPr>
+                    </m:ctrlPr>
+                  </m:dPr>
+                  <m:e>
+                    <m:r>
+                      <m:rPr>
+                        <m:sty m:val="p"/>
+                      </m:rPr>
+                      <w:rPr>
+                        <w:rFonts w:ascii="Cambria Math" w:hAnsi="Cambria Math" w:cs="Calibri (Body)"/>
+                      </w:rPr>
+                      <m:t>y</m:t>
+                    </m:r>
+                  </m:e>
+                </m:d>
+                <m:r>
+                  <m:rPr>
+                    <m:sty m:val="p"/>
+                  </m:rPr>
+                  <w:rPr>
+                    <w:rFonts w:ascii="Cambria Math" w:hAnsi="Cambria Math" w:cs="Calibri (Body)"/>
+                  </w:rPr>
+                  <m:t xml:space="preserve"> -  opp_loc[y])</m:t>
+                </m:r>
+              </m:e>
+              <m:sup>
+                <m:r>
+                  <m:rPr>
+                    <m:sty m:val="p"/>
+                  </m:rPr>
+                  <w:rPr>
+                    <w:rFonts w:ascii="Cambria Math" w:hAnsi="Cambria Math" w:cs="Calibri (Body)"/>
+                  </w:rPr>
+                  <m:t>2</m:t>
+                </m:r>
+              </m:sup>
+            </m:sSup>
+          </m:e>
+        </m:rad>
+      </m:oMath>
+    </w:p>
+    <w:p>
+      <w:pPr>
+        <w:rPr>
+          <w:rFonts w:ascii="Courier" w:hAnsi="Courier" w:cstheme="minorHAnsi"/>
+        </w:rPr>
+      </w:pPr>
+    </w:p>
+    <w:p>
+      <w:pPr>
+        <w:rPr>
+          <w:rFonts w:cstheme="minorHAnsi"/>
+        </w:rPr>
+      </w:pPr>
     </w:p>
     <w:p>
       <w:pPr>
@@ -997,7 +1609,6 @@
     <w:p/>
     <w:p>
       <w:r>
-        <w:lastRenderedPageBreak/>
         <w:t>Max</w:t>
       </w:r>
       <w:r>
@@ -1460,8 +2071,6 @@
         </w:rPr>
         <w:t xml:space="preserve"> custom</w:t>
       </w:r>
-      <w:bookmarkStart w:id="0" w:name="_GoBack"/>
-      <w:bookmarkEnd w:id="0"/>
       <w:r>
         <w:rPr>
           <w:rFonts w:cstheme="minorHAnsi"/>
@@ -1868,6 +2477,605 @@
     <w:p/>
     <w:p/>
     <w:p/>
+    <w:p/>
+    <w:p/>
+    <w:p/>
+    <w:p>
+      <w:r>
+        <w:lastRenderedPageBreak/>
+        <w:t>Analysis:</w:t>
+      </w:r>
+    </w:p>
+    <w:p/>
+    <w:p>
+      <w:r>
+        <w:t xml:space="preserve">We see </w:t>
+      </w:r>
+      <w:r>
+        <w:t xml:space="preserve">more completeness at the expense of computational performance </w:t>
+      </w:r>
+      <w:r>
+        <w:t xml:space="preserve">when combining the baseline heuristic with </w:t>
+      </w:r>
+      <w:r>
+        <w:t>developed</w:t>
+      </w:r>
+      <w:r>
+        <w:t xml:space="preserve"> Max Distance Heuristic </w:t>
+      </w:r>
+      <w:r>
+        <w:t>as a weighted function</w:t>
+      </w:r>
+      <w:r>
+        <w:t xml:space="preserve"> called the aggressive greedy heuristic</w:t>
+      </w:r>
+      <w:r>
+        <w:t>.</w:t>
+      </w:r>
+    </w:p>
+    <w:p>
+      <w:pPr>
+        <w:rPr>
+          <w:rFonts w:ascii="Courier" w:hAnsi="Courier"/>
+          <w:sz w:val="21"/>
+          <w:szCs w:val="21"/>
+        </w:rPr>
+      </w:pPr>
+    </w:p>
+    <w:p>
+      <w:pPr>
+        <w:rPr>
+          <w:rFonts w:ascii="Courier" w:hAnsi="Courier"/>
+          <w:sz w:val="21"/>
+          <w:szCs w:val="21"/>
+        </w:rPr>
+      </w:pPr>
+    </w:p>
+    <w:p>
+      <w:pPr>
+        <w:rPr>
+          <w:rFonts w:ascii="Courier" w:hAnsi="Courier"/>
+          <w:sz w:val="21"/>
+          <w:szCs w:val="21"/>
+        </w:rPr>
+      </w:pPr>
+      <w:r>
+        <w:rPr>
+          <w:rFonts w:ascii="Courier" w:hAnsi="Courier"/>
+          <w:sz w:val="21"/>
+          <w:szCs w:val="21"/>
+        </w:rPr>
+        <w:t xml:space="preserve">Define </w:t>
+      </w:r>
+      <w:proofErr w:type="spellStart"/>
+      <w:r>
+        <w:rPr>
+          <w:rFonts w:ascii="Courier" w:hAnsi="Courier"/>
+          <w:sz w:val="21"/>
+          <w:szCs w:val="21"/>
+        </w:rPr>
+        <w:t>aggressive_</w:t>
+      </w:r>
+      <w:proofErr w:type="gramStart"/>
+      <w:r>
+        <w:rPr>
+          <w:rFonts w:ascii="Courier" w:hAnsi="Courier"/>
+          <w:sz w:val="21"/>
+          <w:szCs w:val="21"/>
+        </w:rPr>
+        <w:t>greedy</w:t>
+      </w:r>
+      <w:proofErr w:type="spellEnd"/>
+      <w:r>
+        <w:rPr>
+          <w:rFonts w:ascii="Courier" w:hAnsi="Courier"/>
+          <w:sz w:val="21"/>
+          <w:szCs w:val="21"/>
+        </w:rPr>
+        <w:t>(</w:t>
+      </w:r>
+      <w:proofErr w:type="spellStart"/>
+      <w:proofErr w:type="gramEnd"/>
+      <w:r>
+        <w:rPr>
+          <w:rFonts w:ascii="Courier" w:hAnsi="Courier"/>
+          <w:sz w:val="21"/>
+          <w:szCs w:val="21"/>
+        </w:rPr>
+        <w:t>game_state</w:t>
+      </w:r>
+      <w:proofErr w:type="spellEnd"/>
+      <w:r>
+        <w:rPr>
+          <w:rFonts w:ascii="Courier" w:hAnsi="Courier"/>
+          <w:sz w:val="21"/>
+          <w:szCs w:val="21"/>
+        </w:rPr>
+        <w:t>, weight_1, weight_2):</w:t>
+      </w:r>
+    </w:p>
+    <w:p>
+      <w:pPr>
+        <w:rPr>
+          <w:rFonts w:ascii="Courier" w:hAnsi="Courier"/>
+          <w:sz w:val="21"/>
+          <w:szCs w:val="21"/>
+        </w:rPr>
+      </w:pPr>
+      <w:r>
+        <w:rPr>
+          <w:rFonts w:ascii="Courier" w:hAnsi="Courier"/>
+          <w:sz w:val="21"/>
+          <w:szCs w:val="21"/>
+        </w:rPr>
+        <w:tab/>
+        <w:t xml:space="preserve">Return (weight_1 * </w:t>
+      </w:r>
+      <w:proofErr w:type="spellStart"/>
+      <w:r>
+        <w:rPr>
+          <w:rFonts w:ascii="Courier" w:hAnsi="Courier"/>
+          <w:sz w:val="21"/>
+          <w:szCs w:val="21"/>
+        </w:rPr>
+        <w:t>min_distance</w:t>
+      </w:r>
+      <w:proofErr w:type="spellEnd"/>
+      <w:r>
+        <w:rPr>
+          <w:rFonts w:ascii="Courier" w:hAnsi="Courier"/>
+          <w:sz w:val="21"/>
+          <w:szCs w:val="21"/>
+        </w:rPr>
+        <w:t xml:space="preserve">) + (weight_2 * </w:t>
+      </w:r>
+      <w:proofErr w:type="spellStart"/>
+      <w:r>
+        <w:rPr>
+          <w:rFonts w:ascii="Courier" w:hAnsi="Courier"/>
+          <w:sz w:val="21"/>
+          <w:szCs w:val="21"/>
+        </w:rPr>
+        <w:t>baseline_heuristic</w:t>
+      </w:r>
+      <w:proofErr w:type="spellEnd"/>
+      <w:r>
+        <w:rPr>
+          <w:rFonts w:ascii="Courier" w:hAnsi="Courier"/>
+          <w:sz w:val="21"/>
+          <w:szCs w:val="21"/>
+        </w:rPr>
+        <w:t>)</w:t>
+      </w:r>
+    </w:p>
+    <w:p>
+      <w:pPr>
+        <w:rPr>
+          <w:rFonts w:ascii="Courier" w:hAnsi="Courier"/>
+          <w:sz w:val="21"/>
+          <w:szCs w:val="21"/>
+        </w:rPr>
+      </w:pPr>
+    </w:p>
+    <w:p>
+      <w:pPr>
+        <w:rPr>
+          <w:sz w:val="21"/>
+          <w:szCs w:val="21"/>
+        </w:rPr>
+      </w:pPr>
+    </w:p>
+    <w:p/>
+    <w:tbl>
+      <w:tblPr>
+        <w:tblStyle w:val="TableGrid"/>
+        <w:tblW w:w="0" w:type="auto"/>
+        <w:tblLook w:val="04A0" w:firstRow="1" w:lastRow="0" w:firstColumn="1" w:lastColumn="0" w:noHBand="0" w:noVBand="1"/>
+      </w:tblPr>
+      <w:tblGrid>
+        <w:gridCol w:w="1870"/>
+        <w:gridCol w:w="1870"/>
+        <w:gridCol w:w="1870"/>
+        <w:gridCol w:w="1870"/>
+        <w:gridCol w:w="1870"/>
+      </w:tblGrid>
+      <w:tr>
+        <w:tc>
+          <w:tcPr>
+            <w:tcW w:w="9350" w:type="dxa"/>
+            <w:gridSpan w:val="5"/>
+          </w:tcPr>
+          <w:p>
+            <w:pPr>
+              <w:jc w:val="center"/>
+              <w:rPr>
+                <w:rFonts w:cstheme="minorHAnsi"/>
+                <w:sz w:val="20"/>
+                <w:szCs w:val="20"/>
+              </w:rPr>
+            </w:pPr>
+            <w:r>
+              <w:rPr>
+                <w:rFonts w:cstheme="minorHAnsi"/>
+                <w:sz w:val="20"/>
+                <w:szCs w:val="20"/>
+              </w:rPr>
+              <w:t>Aggressive Greedy</w:t>
+            </w:r>
+            <w:r>
+              <w:rPr>
+                <w:rFonts w:cstheme="minorHAnsi"/>
+                <w:sz w:val="20"/>
+                <w:szCs w:val="20"/>
+              </w:rPr>
+              <w:t xml:space="preserve"> Heuristic</w:t>
+            </w:r>
+          </w:p>
+        </w:tc>
+      </w:tr>
+      <w:tr>
+        <w:tc>
+          <w:tcPr>
+            <w:tcW w:w="1870" w:type="dxa"/>
+          </w:tcPr>
+          <w:p>
+            <w:pPr>
+              <w:rPr>
+                <w:rFonts w:cstheme="minorHAnsi"/>
+                <w:sz w:val="20"/>
+                <w:szCs w:val="20"/>
+              </w:rPr>
+            </w:pPr>
+            <w:r>
+              <w:rPr>
+                <w:rFonts w:cstheme="minorHAnsi"/>
+                <w:sz w:val="20"/>
+                <w:szCs w:val="20"/>
+              </w:rPr>
+              <w:t xml:space="preserve">Search </w:t>
+            </w:r>
+            <w:r>
+              <w:rPr>
+                <w:rFonts w:cstheme="minorHAnsi"/>
+                <w:sz w:val="20"/>
+                <w:szCs w:val="20"/>
+              </w:rPr>
+              <w:t>Depth</w:t>
+            </w:r>
+          </w:p>
+        </w:tc>
+        <w:tc>
+          <w:tcPr>
+            <w:tcW w:w="1870" w:type="dxa"/>
+          </w:tcPr>
+          <w:p>
+            <w:pPr>
+              <w:rPr>
+                <w:rFonts w:cstheme="minorHAnsi"/>
+                <w:sz w:val="20"/>
+                <w:szCs w:val="20"/>
+              </w:rPr>
+            </w:pPr>
+            <w:r>
+              <w:rPr>
+                <w:rFonts w:cstheme="minorHAnsi"/>
+                <w:sz w:val="20"/>
+                <w:szCs w:val="20"/>
+              </w:rPr>
+              <w:t>Move Timeouts (</w:t>
+            </w:r>
+            <w:proofErr w:type="spellStart"/>
+            <w:r>
+              <w:rPr>
+                <w:rFonts w:cstheme="minorHAnsi"/>
+                <w:sz w:val="20"/>
+                <w:szCs w:val="20"/>
+              </w:rPr>
+              <w:t>miliseconds</w:t>
+            </w:r>
+            <w:proofErr w:type="spellEnd"/>
+            <w:r>
+              <w:rPr>
+                <w:rFonts w:cstheme="minorHAnsi"/>
+                <w:sz w:val="20"/>
+                <w:szCs w:val="20"/>
+              </w:rPr>
+              <w:t>)</w:t>
+            </w:r>
+          </w:p>
+        </w:tc>
+        <w:tc>
+          <w:tcPr>
+            <w:tcW w:w="1870" w:type="dxa"/>
+          </w:tcPr>
+          <w:p>
+            <w:pPr>
+              <w:rPr>
+                <w:rFonts w:cstheme="minorHAnsi"/>
+                <w:sz w:val="20"/>
+                <w:szCs w:val="20"/>
+              </w:rPr>
+            </w:pPr>
+            <w:r>
+              <w:rPr>
+                <w:rFonts w:cstheme="minorHAnsi"/>
+                <w:sz w:val="20"/>
+                <w:szCs w:val="20"/>
+              </w:rPr>
+              <w:t>Fair Match</w:t>
+            </w:r>
+          </w:p>
+        </w:tc>
+        <w:tc>
+          <w:tcPr>
+            <w:tcW w:w="1870" w:type="dxa"/>
+          </w:tcPr>
+          <w:p>
+            <w:pPr>
+              <w:rPr>
+                <w:rFonts w:cstheme="minorHAnsi"/>
+                <w:sz w:val="20"/>
+                <w:szCs w:val="20"/>
+              </w:rPr>
+            </w:pPr>
+            <w:r>
+              <w:rPr>
+                <w:rFonts w:cstheme="minorHAnsi"/>
+                <w:sz w:val="20"/>
+                <w:szCs w:val="20"/>
+              </w:rPr>
+              <w:t>Number Processes</w:t>
+            </w:r>
+          </w:p>
+        </w:tc>
+        <w:tc>
+          <w:tcPr>
+            <w:tcW w:w="1870" w:type="dxa"/>
+          </w:tcPr>
+          <w:p>
+            <w:pPr>
+              <w:rPr>
+                <w:rFonts w:cstheme="minorHAnsi"/>
+                <w:sz w:val="20"/>
+                <w:szCs w:val="20"/>
+              </w:rPr>
+            </w:pPr>
+            <w:r>
+              <w:rPr>
+                <w:rFonts w:cstheme="minorHAnsi"/>
+                <w:sz w:val="20"/>
+                <w:szCs w:val="20"/>
+              </w:rPr>
+              <w:t>Win Percentage</w:t>
+            </w:r>
+          </w:p>
+        </w:tc>
+      </w:tr>
+      <w:tr>
+        <w:tc>
+          <w:tcPr>
+            <w:tcW w:w="1870" w:type="dxa"/>
+          </w:tcPr>
+          <w:p>
+            <w:r>
+              <w:t>1</w:t>
+            </w:r>
+          </w:p>
+        </w:tc>
+        <w:tc>
+          <w:tcPr>
+            <w:tcW w:w="1870" w:type="dxa"/>
+          </w:tcPr>
+          <w:p>
+            <w:r>
+              <w:t>150</w:t>
+            </w:r>
+          </w:p>
+        </w:tc>
+        <w:tc>
+          <w:tcPr>
+            <w:tcW w:w="1870" w:type="dxa"/>
+          </w:tcPr>
+          <w:p>
+            <w:r>
+              <w:t>Y</w:t>
+            </w:r>
+          </w:p>
+        </w:tc>
+        <w:tc>
+          <w:tcPr>
+            <w:tcW w:w="1870" w:type="dxa"/>
+          </w:tcPr>
+          <w:p>
+            <w:r>
+              <w:t>1</w:t>
+            </w:r>
+          </w:p>
+        </w:tc>
+        <w:tc>
+          <w:tcPr>
+            <w:tcW w:w="1870" w:type="dxa"/>
+          </w:tcPr>
+          <w:p>
+            <w:r>
+              <w:t>10%</w:t>
+            </w:r>
+          </w:p>
+        </w:tc>
+      </w:tr>
+      <w:tr>
+        <w:tc>
+          <w:tcPr>
+            <w:tcW w:w="1870" w:type="dxa"/>
+          </w:tcPr>
+          <w:p>
+            <w:r>
+              <w:t>2</w:t>
+            </w:r>
+          </w:p>
+        </w:tc>
+        <w:tc>
+          <w:tcPr>
+            <w:tcW w:w="1870" w:type="dxa"/>
+          </w:tcPr>
+          <w:p>
+            <w:r>
+              <w:t>10</w:t>
+            </w:r>
+            <w:r>
+              <w:t>00</w:t>
+            </w:r>
+          </w:p>
+        </w:tc>
+        <w:tc>
+          <w:tcPr>
+            <w:tcW w:w="1870" w:type="dxa"/>
+          </w:tcPr>
+          <w:p>
+            <w:r>
+              <w:t>Y</w:t>
+            </w:r>
+          </w:p>
+        </w:tc>
+        <w:tc>
+          <w:tcPr>
+            <w:tcW w:w="1870" w:type="dxa"/>
+          </w:tcPr>
+          <w:p>
+            <w:r>
+              <w:t>1</w:t>
+            </w:r>
+          </w:p>
+        </w:tc>
+        <w:tc>
+          <w:tcPr>
+            <w:tcW w:w="1870" w:type="dxa"/>
+          </w:tcPr>
+          <w:p>
+            <w:r>
+              <w:t>1</w:t>
+            </w:r>
+            <w:r>
+              <w:t>5%</w:t>
+            </w:r>
+          </w:p>
+        </w:tc>
+      </w:tr>
+      <w:tr>
+        <w:tc>
+          <w:tcPr>
+            <w:tcW w:w="1870" w:type="dxa"/>
+          </w:tcPr>
+          <w:p>
+            <w:r>
+              <w:t>3</w:t>
+            </w:r>
+          </w:p>
+        </w:tc>
+        <w:tc>
+          <w:tcPr>
+            <w:tcW w:w="1870" w:type="dxa"/>
+          </w:tcPr>
+          <w:p>
+            <w:r>
+              <w:t>10000</w:t>
+            </w:r>
+          </w:p>
+        </w:tc>
+        <w:tc>
+          <w:tcPr>
+            <w:tcW w:w="1870" w:type="dxa"/>
+          </w:tcPr>
+          <w:p>
+            <w:r>
+              <w:t>Y</w:t>
+            </w:r>
+          </w:p>
+        </w:tc>
+        <w:tc>
+          <w:tcPr>
+            <w:tcW w:w="1870" w:type="dxa"/>
+          </w:tcPr>
+          <w:p>
+            <w:r>
+              <w:t>4</w:t>
+            </w:r>
+          </w:p>
+        </w:tc>
+        <w:tc>
+          <w:tcPr>
+            <w:tcW w:w="1870" w:type="dxa"/>
+          </w:tcPr>
+          <w:p>
+            <w:r>
+              <w:t>1</w:t>
+            </w:r>
+            <w:r>
+              <w:t>5%</w:t>
+            </w:r>
+          </w:p>
+        </w:tc>
+      </w:tr>
+      <w:tr>
+        <w:tc>
+          <w:tcPr>
+            <w:tcW w:w="1870" w:type="dxa"/>
+          </w:tcPr>
+          <w:p>
+            <w:r>
+              <w:t>4</w:t>
+            </w:r>
+          </w:p>
+        </w:tc>
+        <w:tc>
+          <w:tcPr>
+            <w:tcW w:w="1870" w:type="dxa"/>
+          </w:tcPr>
+          <w:p>
+            <w:r>
+              <w:t>100000</w:t>
+            </w:r>
+          </w:p>
+        </w:tc>
+        <w:tc>
+          <w:tcPr>
+            <w:tcW w:w="1870" w:type="dxa"/>
+          </w:tcPr>
+          <w:p>
+            <w:r>
+              <w:t>Y</w:t>
+            </w:r>
+          </w:p>
+        </w:tc>
+        <w:tc>
+          <w:tcPr>
+            <w:tcW w:w="1870" w:type="dxa"/>
+          </w:tcPr>
+          <w:p>
+            <w:r>
+              <w:t>10</w:t>
+            </w:r>
+          </w:p>
+        </w:tc>
+        <w:tc>
+          <w:tcPr>
+            <w:tcW w:w="1870" w:type="dxa"/>
+          </w:tcPr>
+          <w:p>
+            <w:r>
+              <w:t>2</w:t>
+            </w:r>
+            <w:r>
+              <w:t>5%</w:t>
+            </w:r>
+          </w:p>
+        </w:tc>
+      </w:tr>
+    </w:tbl>
+    <w:p>
+      <w:bookmarkStart w:id="0" w:name="_GoBack"/>
+      <w:bookmarkEnd w:id="0"/>
+    </w:p>
     <w:sectPr>
       <w:pgSz w:w="12240" w:h="15840"/>
       <w:pgMar w:top="1440" w:right="1440" w:bottom="1440" w:left="1440" w:header="720" w:footer="720" w:gutter="0"/>
@@ -2338,6 +3546,16 @@
       </w:tblBorders>
     </w:tblPr>
   </w:style>
+  <w:style w:type="character" w:styleId="PlaceholderText">
+    <w:name w:val="Placeholder Text"/>
+    <w:basedOn w:val="DefaultParagraphFont"/>
+    <w:uiPriority w:val="99"/>
+    <w:semiHidden/>
+    <w:rsid w:val="00E52CB2"/>
+    <w:rPr>
+      <w:color w:val="808080"/>
+    </w:rPr>
+  </w:style>
 </w:styles>
 </file>
 

</xml_diff>

<commit_message>
Updated report with experiment results
</commit_message>
<xml_diff>
--- a/Adversarial Search/report.docx
+++ b/Adversarial Search/report.docx
@@ -11,7 +11,7 @@
       <w:r>
         <w:t xml:space="preserve">This study looks at the development of a heuristic for an AI agent in the game of Knights Isolation on a 9x11 grid. The rules and description for the game can be found at here: </w:t>
       </w:r>
-      <w:hyperlink r:id="rId4" w:history="1">
+      <w:hyperlink r:id="rId5" w:history="1">
         <w:r>
           <w:rPr>
             <w:rStyle w:val="Hyperlink"/>
@@ -1060,13 +1060,25 @@
         <w:rPr>
           <w:rFonts w:cstheme="minorHAnsi"/>
         </w:rPr>
-        <w:t xml:space="preserve">2 rounds of 10 </w:t>
+        <w:t>2 rounds of 100</w:t>
       </w:r>
       <w:r>
         <w:rPr>
           <w:rFonts w:cstheme="minorHAnsi"/>
         </w:rPr>
-        <w:t>games using the baseline heuristic in different match parameters:</w:t>
+        <w:t xml:space="preserve"> </w:t>
+      </w:r>
+      <w:r>
+        <w:rPr>
+          <w:rFonts w:cstheme="minorHAnsi"/>
+        </w:rPr>
+        <w:t xml:space="preserve">games using the baseline heuristic in different </w:t>
+      </w:r>
+      <w:r>
+        <w:rPr>
+          <w:rFonts w:cstheme="minorHAnsi"/>
+        </w:rPr>
+        <w:t>match parameters. Each round, the agent trades first play initiative against the opponent.</w:t>
       </w:r>
     </w:p>
     <w:p>
@@ -1092,10 +1104,12 @@
       <w:tr>
         <w:tc>
           <w:tcPr>
-            <w:tcW w:w="1278" w:type="dxa"/>
+            <w:tcW w:w="9350" w:type="dxa"/>
+            <w:gridSpan w:val="5"/>
           </w:tcPr>
           <w:p>
             <w:pPr>
+              <w:jc w:val="center"/>
               <w:rPr>
                 <w:rFonts w:cstheme="minorHAnsi"/>
                 <w:sz w:val="20"/>
@@ -1108,121 +1122,7 @@
                 <w:sz w:val="20"/>
                 <w:szCs w:val="20"/>
               </w:rPr>
-              <w:t xml:space="preserve">Search </w:t>
-            </w:r>
-            <w:r>
-              <w:rPr>
-                <w:rFonts w:cstheme="minorHAnsi"/>
-                <w:sz w:val="20"/>
-                <w:szCs w:val="20"/>
-              </w:rPr>
-              <w:t>Depth</w:t>
-            </w:r>
-          </w:p>
-        </w:tc>
-        <w:tc>
-          <w:tcPr>
-            <w:tcW w:w="2440" w:type="dxa"/>
-          </w:tcPr>
-          <w:p>
-            <w:pPr>
-              <w:rPr>
-                <w:rFonts w:cstheme="minorHAnsi"/>
-                <w:sz w:val="20"/>
-                <w:szCs w:val="20"/>
-              </w:rPr>
-            </w:pPr>
-            <w:r>
-              <w:rPr>
-                <w:rFonts w:cstheme="minorHAnsi"/>
-                <w:sz w:val="20"/>
-                <w:szCs w:val="20"/>
-              </w:rPr>
-              <w:t>Move Timeouts (</w:t>
-            </w:r>
-            <w:proofErr w:type="spellStart"/>
-            <w:r>
-              <w:rPr>
-                <w:rFonts w:cstheme="minorHAnsi"/>
-                <w:sz w:val="20"/>
-                <w:szCs w:val="20"/>
-              </w:rPr>
-              <w:t>miliseconds</w:t>
-            </w:r>
-            <w:proofErr w:type="spellEnd"/>
-            <w:r>
-              <w:rPr>
-                <w:rFonts w:cstheme="minorHAnsi"/>
-                <w:sz w:val="20"/>
-                <w:szCs w:val="20"/>
-              </w:rPr>
-              <w:t>)</w:t>
-            </w:r>
-          </w:p>
-        </w:tc>
-        <w:tc>
-          <w:tcPr>
-            <w:tcW w:w="1238" w:type="dxa"/>
-          </w:tcPr>
-          <w:p>
-            <w:pPr>
-              <w:rPr>
-                <w:rFonts w:cstheme="minorHAnsi"/>
-                <w:sz w:val="20"/>
-                <w:szCs w:val="20"/>
-              </w:rPr>
-            </w:pPr>
-            <w:r>
-              <w:rPr>
-                <w:rFonts w:cstheme="minorHAnsi"/>
-                <w:sz w:val="20"/>
-                <w:szCs w:val="20"/>
-              </w:rPr>
-              <w:t>Fair Match</w:t>
-            </w:r>
-          </w:p>
-        </w:tc>
-        <w:tc>
-          <w:tcPr>
-            <w:tcW w:w="2090" w:type="dxa"/>
-          </w:tcPr>
-          <w:p>
-            <w:pPr>
-              <w:rPr>
-                <w:rFonts w:cstheme="minorHAnsi"/>
-                <w:sz w:val="20"/>
-                <w:szCs w:val="20"/>
-              </w:rPr>
-            </w:pPr>
-            <w:r>
-              <w:rPr>
-                <w:rFonts w:cstheme="minorHAnsi"/>
-                <w:sz w:val="20"/>
-                <w:szCs w:val="20"/>
-              </w:rPr>
-              <w:t>Number Processes</w:t>
-            </w:r>
-          </w:p>
-        </w:tc>
-        <w:tc>
-          <w:tcPr>
-            <w:tcW w:w="2304" w:type="dxa"/>
-          </w:tcPr>
-          <w:p>
-            <w:pPr>
-              <w:rPr>
-                <w:rFonts w:cstheme="minorHAnsi"/>
-                <w:sz w:val="20"/>
-                <w:szCs w:val="20"/>
-              </w:rPr>
-            </w:pPr>
-            <w:r>
-              <w:rPr>
-                <w:rFonts w:cstheme="minorHAnsi"/>
-                <w:sz w:val="20"/>
-                <w:szCs w:val="20"/>
-              </w:rPr>
-              <w:t>Win Percentage</w:t>
+              <w:t>Baseline Heuristic</w:t>
             </w:r>
           </w:p>
         </w:tc>
@@ -1236,13 +1136,25 @@
             <w:pPr>
               <w:rPr>
                 <w:rFonts w:cstheme="minorHAnsi"/>
+                <w:sz w:val="20"/>
+                <w:szCs w:val="20"/>
               </w:rPr>
             </w:pPr>
             <w:r>
               <w:rPr>
                 <w:rFonts w:cstheme="minorHAnsi"/>
-              </w:rPr>
-              <w:t>1</w:t>
+                <w:sz w:val="20"/>
+                <w:szCs w:val="20"/>
+              </w:rPr>
+              <w:t xml:space="preserve">Search </w:t>
+            </w:r>
+            <w:r>
+              <w:rPr>
+                <w:rFonts w:cstheme="minorHAnsi"/>
+                <w:sz w:val="20"/>
+                <w:szCs w:val="20"/>
+              </w:rPr>
+              <w:t>Depth</w:t>
             </w:r>
           </w:p>
         </w:tc>
@@ -1254,13 +1166,35 @@
             <w:pPr>
               <w:rPr>
                 <w:rFonts w:cstheme="minorHAnsi"/>
+                <w:sz w:val="20"/>
+                <w:szCs w:val="20"/>
               </w:rPr>
             </w:pPr>
             <w:r>
               <w:rPr>
                 <w:rFonts w:cstheme="minorHAnsi"/>
-              </w:rPr>
-              <w:t>150</w:t>
+                <w:sz w:val="20"/>
+                <w:szCs w:val="20"/>
+              </w:rPr>
+              <w:t>Move Timeouts (</w:t>
+            </w:r>
+            <w:proofErr w:type="spellStart"/>
+            <w:r>
+              <w:rPr>
+                <w:rFonts w:cstheme="minorHAnsi"/>
+                <w:sz w:val="20"/>
+                <w:szCs w:val="20"/>
+              </w:rPr>
+              <w:t>miliseconds</w:t>
+            </w:r>
+            <w:proofErr w:type="spellEnd"/>
+            <w:r>
+              <w:rPr>
+                <w:rFonts w:cstheme="minorHAnsi"/>
+                <w:sz w:val="20"/>
+                <w:szCs w:val="20"/>
+              </w:rPr>
+              <w:t>)</w:t>
             </w:r>
           </w:p>
         </w:tc>
@@ -1272,13 +1206,17 @@
             <w:pPr>
               <w:rPr>
                 <w:rFonts w:cstheme="minorHAnsi"/>
+                <w:sz w:val="20"/>
+                <w:szCs w:val="20"/>
               </w:rPr>
             </w:pPr>
             <w:r>
               <w:rPr>
                 <w:rFonts w:cstheme="minorHAnsi"/>
-              </w:rPr>
-              <w:t>Y</w:t>
+                <w:sz w:val="20"/>
+                <w:szCs w:val="20"/>
+              </w:rPr>
+              <w:t>Fair Match</w:t>
             </w:r>
           </w:p>
         </w:tc>
@@ -1290,13 +1228,17 @@
             <w:pPr>
               <w:rPr>
                 <w:rFonts w:cstheme="minorHAnsi"/>
+                <w:sz w:val="20"/>
+                <w:szCs w:val="20"/>
               </w:rPr>
             </w:pPr>
             <w:r>
               <w:rPr>
                 <w:rFonts w:cstheme="minorHAnsi"/>
-              </w:rPr>
-              <w:t>1</w:t>
+                <w:sz w:val="20"/>
+                <w:szCs w:val="20"/>
+              </w:rPr>
+              <w:t>Number Processes</w:t>
             </w:r>
           </w:p>
         </w:tc>
@@ -1308,13 +1250,17 @@
             <w:pPr>
               <w:rPr>
                 <w:rFonts w:cstheme="minorHAnsi"/>
+                <w:sz w:val="20"/>
+                <w:szCs w:val="20"/>
               </w:rPr>
             </w:pPr>
             <w:r>
               <w:rPr>
                 <w:rFonts w:cstheme="minorHAnsi"/>
-              </w:rPr>
-              <w:t>25%</w:t>
+                <w:sz w:val="20"/>
+                <w:szCs w:val="20"/>
+              </w:rPr>
+              <w:t>Win Percentage</w:t>
             </w:r>
           </w:p>
         </w:tc>
@@ -1334,7 +1280,7 @@
               <w:rPr>
                 <w:rFonts w:cstheme="minorHAnsi"/>
               </w:rPr>
-              <w:t>2</w:t>
+              <w:t>1</w:t>
             </w:r>
           </w:p>
         </w:tc>
@@ -1352,7 +1298,7 @@
               <w:rPr>
                 <w:rFonts w:cstheme="minorHAnsi"/>
               </w:rPr>
-              <w:t>500</w:t>
+              <w:t>150</w:t>
             </w:r>
           </w:p>
         </w:tc>
@@ -1406,7 +1352,13 @@
               <w:rPr>
                 <w:rFonts w:cstheme="minorHAnsi"/>
               </w:rPr>
-              <w:t>10%</w:t>
+              <w:t>18</w:t>
+            </w:r>
+            <w:r>
+              <w:rPr>
+                <w:rFonts w:cstheme="minorHAnsi"/>
+              </w:rPr>
+              <w:t>%</w:t>
             </w:r>
           </w:p>
         </w:tc>
@@ -1426,7 +1378,7 @@
               <w:rPr>
                 <w:rFonts w:cstheme="minorHAnsi"/>
               </w:rPr>
-              <w:t>3</w:t>
+              <w:t>2</w:t>
             </w:r>
           </w:p>
         </w:tc>
@@ -1444,7 +1396,7 @@
               <w:rPr>
                 <w:rFonts w:cstheme="minorHAnsi"/>
               </w:rPr>
-              <w:t>10000</w:t>
+              <w:t>1000</w:t>
             </w:r>
           </w:p>
         </w:tc>
@@ -1480,7 +1432,7 @@
               <w:rPr>
                 <w:rFonts w:cstheme="minorHAnsi"/>
               </w:rPr>
-              <w:t>4</w:t>
+              <w:t>1</w:t>
             </w:r>
           </w:p>
         </w:tc>
@@ -1498,7 +1450,13 @@
               <w:rPr>
                 <w:rFonts w:cstheme="minorHAnsi"/>
               </w:rPr>
-              <w:t>30%</w:t>
+              <w:t>22</w:t>
+            </w:r>
+            <w:r>
+              <w:rPr>
+                <w:rFonts w:cstheme="minorHAnsi"/>
+              </w:rPr>
+              <w:t>%</w:t>
             </w:r>
           </w:p>
         </w:tc>
@@ -1518,6 +1476,110 @@
               <w:rPr>
                 <w:rFonts w:cstheme="minorHAnsi"/>
               </w:rPr>
+              <w:t>3</w:t>
+            </w:r>
+          </w:p>
+        </w:tc>
+        <w:tc>
+          <w:tcPr>
+            <w:tcW w:w="2440" w:type="dxa"/>
+          </w:tcPr>
+          <w:p>
+            <w:pPr>
+              <w:rPr>
+                <w:rFonts w:cstheme="minorHAnsi"/>
+              </w:rPr>
+            </w:pPr>
+            <w:r>
+              <w:rPr>
+                <w:rFonts w:cstheme="minorHAnsi"/>
+              </w:rPr>
+              <w:t>10000</w:t>
+            </w:r>
+            <w:r>
+              <w:rPr>
+                <w:rFonts w:cstheme="minorHAnsi"/>
+              </w:rPr>
+              <w:t>0</w:t>
+            </w:r>
+          </w:p>
+        </w:tc>
+        <w:tc>
+          <w:tcPr>
+            <w:tcW w:w="1238" w:type="dxa"/>
+          </w:tcPr>
+          <w:p>
+            <w:pPr>
+              <w:rPr>
+                <w:rFonts w:cstheme="minorHAnsi"/>
+              </w:rPr>
+            </w:pPr>
+            <w:r>
+              <w:rPr>
+                <w:rFonts w:cstheme="minorHAnsi"/>
+              </w:rPr>
+              <w:t>Y</w:t>
+            </w:r>
+          </w:p>
+        </w:tc>
+        <w:tc>
+          <w:tcPr>
+            <w:tcW w:w="2090" w:type="dxa"/>
+          </w:tcPr>
+          <w:p>
+            <w:pPr>
+              <w:rPr>
+                <w:rFonts w:cstheme="minorHAnsi"/>
+              </w:rPr>
+            </w:pPr>
+            <w:r>
+              <w:rPr>
+                <w:rFonts w:cstheme="minorHAnsi"/>
+              </w:rPr>
+              <w:t>10</w:t>
+            </w:r>
+          </w:p>
+        </w:tc>
+        <w:tc>
+          <w:tcPr>
+            <w:tcW w:w="2304" w:type="dxa"/>
+          </w:tcPr>
+          <w:p>
+            <w:pPr>
+              <w:rPr>
+                <w:rFonts w:cstheme="minorHAnsi"/>
+              </w:rPr>
+            </w:pPr>
+            <w:r>
+              <w:rPr>
+                <w:rFonts w:cstheme="minorHAnsi"/>
+              </w:rPr>
+              <w:t>34.5</w:t>
+            </w:r>
+            <w:r>
+              <w:rPr>
+                <w:rFonts w:cstheme="minorHAnsi"/>
+              </w:rPr>
+              <w:t>%</w:t>
+            </w:r>
+          </w:p>
+        </w:tc>
+      </w:tr>
+      <w:tr>
+        <w:tc>
+          <w:tcPr>
+            <w:tcW w:w="1278" w:type="dxa"/>
+          </w:tcPr>
+          <w:p>
+            <w:pPr>
+              <w:rPr>
+                <w:rFonts w:cstheme="minorHAnsi"/>
+              </w:rPr>
+            </w:pPr>
+            <w:r>
+              <w:rPr>
+                <w:rFonts w:cstheme="minorHAnsi"/>
+              </w:rPr>
               <w:t>4</w:t>
             </w:r>
           </w:p>
@@ -1536,7 +1598,19 @@
               <w:rPr>
                 <w:rFonts w:cstheme="minorHAnsi"/>
               </w:rPr>
-              <w:t>100000</w:t>
+              <w:t>100</w:t>
+            </w:r>
+            <w:r>
+              <w:rPr>
+                <w:rFonts w:cstheme="minorHAnsi"/>
+              </w:rPr>
+              <w:t>0</w:t>
+            </w:r>
+            <w:r>
+              <w:rPr>
+                <w:rFonts w:cstheme="minorHAnsi"/>
+              </w:rPr>
+              <w:t>000</w:t>
             </w:r>
           </w:p>
         </w:tc>
@@ -1590,7 +1664,13 @@
               <w:rPr>
                 <w:rFonts w:cstheme="minorHAnsi"/>
               </w:rPr>
-              <w:t>30%</w:t>
+              <w:t>31</w:t>
+            </w:r>
+            <w:r>
+              <w:rPr>
+                <w:rFonts w:cstheme="minorHAnsi"/>
+              </w:rPr>
+              <w:t>%</w:t>
             </w:r>
           </w:p>
         </w:tc>
@@ -1629,22 +1709,26 @@
         <w:rPr>
           <w:rFonts w:cstheme="minorHAnsi"/>
         </w:rPr>
-        <w:t>Here we collect results from 2 rounds of 10 games using the</w:t>
+        <w:t xml:space="preserve">Here we collect results from </w:t>
       </w:r>
       <w:r>
         <w:rPr>
           <w:rFonts w:cstheme="minorHAnsi"/>
         </w:rPr>
-        <w:t xml:space="preserve"> </w:t>
-      </w:r>
-      <w:proofErr w:type="spellStart"/>
+        <w:t>2 rounds of 100</w:t>
+      </w:r>
       <w:r>
         <w:rPr>
           <w:rFonts w:cstheme="minorHAnsi"/>
         </w:rPr>
-        <w:t>custome</w:t>
-      </w:r>
-      <w:proofErr w:type="spellEnd"/>
+        <w:t xml:space="preserve"> games using the</w:t>
+      </w:r>
+      <w:r>
+        <w:rPr>
+          <w:rFonts w:cstheme="minorHAnsi"/>
+        </w:rPr>
+        <w:t xml:space="preserve"> custom</w:t>
+      </w:r>
       <w:r>
         <w:rPr>
           <w:rFonts w:cstheme="minorHAnsi"/>
@@ -1883,7 +1967,7 @@
           </w:tcPr>
           <w:p>
             <w:r>
-              <w:t>DNF</w:t>
+              <w:t>18%</w:t>
             </w:r>
           </w:p>
         </w:tc>
@@ -1935,7 +2019,10 @@
           </w:tcPr>
           <w:p>
             <w:r>
-              <w:t>10%</w:t>
+              <w:t>12.5</w:t>
+            </w:r>
+            <w:r>
+              <w:t>%</w:t>
             </w:r>
           </w:p>
         </w:tc>
@@ -1987,7 +2074,10 @@
           </w:tcPr>
           <w:p>
             <w:r>
-              <w:t>15%</w:t>
+              <w:t>23</w:t>
+            </w:r>
+            <w:r>
+              <w:t>%</w:t>
             </w:r>
           </w:p>
         </w:tc>
@@ -2039,7 +2129,10 @@
           </w:tcPr>
           <w:p>
             <w:r>
-              <w:t>10%</w:t>
+              <w:t>22.5</w:t>
+            </w:r>
+            <w:r>
+              <w:t>%</w:t>
             </w:r>
           </w:p>
         </w:tc>
@@ -2063,7 +2156,19 @@
         <w:rPr>
           <w:rFonts w:cstheme="minorHAnsi"/>
         </w:rPr>
-        <w:t>Here we collect results from 2 rounds of 10 games using the</w:t>
+        <w:t>Here we collect results from 2 rounds of 10</w:t>
+      </w:r>
+      <w:r>
+        <w:rPr>
+          <w:rFonts w:cstheme="minorHAnsi"/>
+        </w:rPr>
+        <w:t>0</w:t>
+      </w:r>
+      <w:r>
+        <w:rPr>
+          <w:rFonts w:cstheme="minorHAnsi"/>
+        </w:rPr>
+        <w:t xml:space="preserve"> games using the</w:t>
       </w:r>
       <w:r>
         <w:rPr>
@@ -2113,7 +2218,15 @@
                 <w:sz w:val="20"/>
                 <w:szCs w:val="20"/>
               </w:rPr>
-              <w:t>Max Distance Heuristic</w:t>
+              <w:t>Min</w:t>
+            </w:r>
+            <w:r>
+              <w:rPr>
+                <w:rFonts w:cstheme="minorHAnsi"/>
+                <w:sz w:val="20"/>
+                <w:szCs w:val="20"/>
+              </w:rPr>
+              <w:t xml:space="preserve"> Distance Heuristic</w:t>
             </w:r>
           </w:p>
         </w:tc>
@@ -2306,7 +2419,10 @@
               <w:t>1</w:t>
             </w:r>
             <w:r>
-              <w:t>0%</w:t>
+              <w:t>5.5</w:t>
+            </w:r>
+            <w:r>
+              <w:t>%</w:t>
             </w:r>
           </w:p>
         </w:tc>
@@ -2358,7 +2474,7 @@
           </w:tcPr>
           <w:p>
             <w:r>
-              <w:t>5</w:t>
+              <w:t>17</w:t>
             </w:r>
             <w:r>
               <w:t>%</w:t>
@@ -2413,7 +2529,7 @@
           </w:tcPr>
           <w:p>
             <w:r>
-              <w:t>5</w:t>
+              <w:t>39</w:t>
             </w:r>
             <w:r>
               <w:t>%</w:t>
@@ -2468,7 +2584,10 @@
           </w:tcPr>
           <w:p>
             <w:r>
-              <w:t>15%</w:t>
+              <w:t>44</w:t>
+            </w:r>
+            <w:r>
+              <w:t>%</w:t>
             </w:r>
           </w:p>
         </w:tc>
@@ -2477,16 +2596,6 @@
     <w:p/>
     <w:p/>
     <w:p/>
-    <w:p/>
-    <w:p/>
-    <w:p/>
-    <w:p>
-      <w:r>
-        <w:lastRenderedPageBreak/>
-        <w:t>Analysis:</w:t>
-      </w:r>
-    </w:p>
-    <w:p/>
     <w:p>
       <w:r>
         <w:t xml:space="preserve">We see </w:t>
@@ -2496,6 +2605,9 @@
       </w:r>
       <w:r>
         <w:t xml:space="preserve">when combining the baseline heuristic with </w:t>
+      </w:r>
+      <w:r>
+        <w:t xml:space="preserve">the </w:t>
       </w:r>
       <w:r>
         <w:t>developed</w:t>
@@ -2898,7 +3010,10 @@
           </w:tcPr>
           <w:p>
             <w:r>
-              <w:t>10%</w:t>
+              <w:t>17</w:t>
+            </w:r>
+            <w:r>
+              <w:t>%</w:t>
             </w:r>
           </w:p>
         </w:tc>
@@ -2953,10 +3068,10 @@
           </w:tcPr>
           <w:p>
             <w:r>
-              <w:t>1</w:t>
-            </w:r>
-            <w:r>
-              <w:t>5%</w:t>
+              <w:t>23.5</w:t>
+            </w:r>
+            <w:r>
+              <w:t>%</w:t>
             </w:r>
           </w:p>
         </w:tc>
@@ -2980,6 +3095,9 @@
             <w:r>
               <w:t>10000</w:t>
             </w:r>
+            <w:r>
+              <w:t>0</w:t>
+            </w:r>
           </w:p>
         </w:tc>
         <w:tc>
@@ -2998,20 +3116,20 @@
           </w:tcPr>
           <w:p>
             <w:r>
-              <w:t>4</w:t>
-            </w:r>
-          </w:p>
-        </w:tc>
-        <w:tc>
-          <w:tcPr>
-            <w:tcW w:w="1870" w:type="dxa"/>
-          </w:tcPr>
-          <w:p>
-            <w:r>
-              <w:t>1</w:t>
-            </w:r>
-            <w:r>
-              <w:t>5%</w:t>
+              <w:t>10</w:t>
+            </w:r>
+          </w:p>
+        </w:tc>
+        <w:tc>
+          <w:tcPr>
+            <w:tcW w:w="1870" w:type="dxa"/>
+          </w:tcPr>
+          <w:p>
+            <w:r>
+              <w:t>33</w:t>
+            </w:r>
+            <w:r>
+              <w:t>%</w:t>
             </w:r>
           </w:p>
         </w:tc>
@@ -3035,6 +3153,11 @@
             <w:r>
               <w:t>100000</w:t>
             </w:r>
+            <w:r>
+              <w:t>0</w:t>
+            </w:r>
+            <w:bookmarkStart w:id="0" w:name="_GoBack"/>
+            <w:bookmarkEnd w:id="0"/>
           </w:p>
         </w:tc>
         <w:tc>
@@ -3063,18 +3186,156 @@
           </w:tcPr>
           <w:p>
             <w:r>
-              <w:t>2</w:t>
-            </w:r>
-            <w:r>
-              <w:t>5%</w:t>
+              <w:t>%</w:t>
             </w:r>
           </w:p>
         </w:tc>
       </w:tr>
     </w:tbl>
-    <w:p>
-      <w:bookmarkStart w:id="0" w:name="_GoBack"/>
-      <w:bookmarkEnd w:id="0"/>
+    <w:p/>
+    <w:p/>
+    <w:p>
+      <w:r>
+        <w:t>Project Questions:</w:t>
+      </w:r>
+    </w:p>
+    <w:p/>
+    <w:p>
+      <w:pPr>
+        <w:numPr>
+          <w:ilvl w:val="0"/>
+          <w:numId w:val="1"/>
+        </w:numPr>
+        <w:spacing w:before="100" w:beforeAutospacing="1" w:after="100" w:afterAutospacing="1"/>
+        <w:ind w:left="270"/>
+        <w:rPr>
+          <w:rFonts w:eastAsia="Times New Roman" w:cstheme="minorHAnsi"/>
+        </w:rPr>
+      </w:pPr>
+      <w:r>
+        <w:rPr>
+          <w:rFonts w:eastAsia="Times New Roman" w:cstheme="minorHAnsi"/>
+        </w:rPr>
+        <w:t>What features of the game does your heuristic incorporate, and why do you think those features matter in evaluating states during search?</w:t>
+      </w:r>
+    </w:p>
+    <w:p>
+      <w:pPr>
+        <w:spacing w:before="100" w:beforeAutospacing="1" w:after="100" w:afterAutospacing="1"/>
+        <w:ind w:left="270"/>
+        <w:rPr>
+          <w:rFonts w:eastAsia="Times New Roman" w:cstheme="minorHAnsi"/>
+        </w:rPr>
+      </w:pPr>
+      <w:r>
+        <w:rPr>
+          <w:rFonts w:eastAsia="Times New Roman" w:cstheme="minorHAnsi"/>
+        </w:rPr>
+        <w:t xml:space="preserve">The Max Distance, Min Distance, and Aggressive Greedy heuristics all use the distance between players as a feature for evaluating states. The Aggressive Greedy heuristic ties in a known good heuristic of counting the liberties available to each </w:t>
+      </w:r>
+      <w:r>
+        <w:rPr>
+          <w:rFonts w:eastAsia="Times New Roman" w:cstheme="minorHAnsi"/>
+        </w:rPr>
+        <w:t>player.</w:t>
+      </w:r>
+    </w:p>
+    <w:p>
+      <w:pPr>
+        <w:numPr>
+          <w:ilvl w:val="0"/>
+          <w:numId w:val="2"/>
+        </w:numPr>
+        <w:spacing w:before="100" w:beforeAutospacing="1" w:after="100" w:afterAutospacing="1"/>
+        <w:ind w:left="270"/>
+        <w:rPr>
+          <w:rFonts w:eastAsia="Times New Roman" w:cstheme="minorHAnsi"/>
+        </w:rPr>
+      </w:pPr>
+      <w:r>
+        <w:rPr>
+          <w:rFonts w:eastAsia="Times New Roman" w:cstheme="minorHAnsi"/>
+        </w:rPr>
+        <w:t>Analyze the search depth your agent achieves using your custom heuristic. Does search speed matter more or less than accuracy to the performance of your heuristic?</w:t>
+      </w:r>
+    </w:p>
+    <w:p>
+      <w:pPr>
+        <w:spacing w:before="100" w:beforeAutospacing="1" w:after="100" w:afterAutospacing="1"/>
+        <w:ind w:left="270"/>
+        <w:rPr>
+          <w:rFonts w:eastAsia="Times New Roman" w:cstheme="minorHAnsi"/>
+        </w:rPr>
+      </w:pPr>
+      <w:r>
+        <w:rPr>
+          <w:rFonts w:eastAsia="Times New Roman" w:cstheme="minorHAnsi"/>
+        </w:rPr>
+        <w:t xml:space="preserve">We see greater confidence in winning when using deeper searches. This comes at the cost of greater search time. The heuristics developed for this project relies more on accuracy then search speed. </w:t>
+      </w:r>
+    </w:p>
+    <w:p>
+      <w:pPr>
+        <w:spacing w:before="100" w:beforeAutospacing="1" w:after="100" w:afterAutospacing="1"/>
+        <w:ind w:left="270"/>
+        <w:rPr>
+          <w:rFonts w:eastAsia="Times New Roman" w:cstheme="minorHAnsi"/>
+        </w:rPr>
+      </w:pPr>
+    </w:p>
+    <w:p>
+      <w:pPr>
+        <w:spacing w:before="100" w:beforeAutospacing="1" w:after="100" w:afterAutospacing="1"/>
+        <w:ind w:left="270"/>
+        <w:rPr>
+          <w:rFonts w:eastAsia="Times New Roman" w:cstheme="minorHAnsi"/>
+        </w:rPr>
+      </w:pPr>
+      <w:r>
+        <w:rPr>
+          <w:rFonts w:eastAsia="Times New Roman" w:cstheme="minorHAnsi"/>
+        </w:rPr>
+        <w:t>Future Improvements:</w:t>
+      </w:r>
+    </w:p>
+    <w:p>
+      <w:pPr>
+        <w:spacing w:before="100" w:beforeAutospacing="1" w:after="100" w:afterAutospacing="1"/>
+        <w:ind w:left="270"/>
+        <w:rPr>
+          <w:rFonts w:eastAsia="Times New Roman" w:cstheme="minorHAnsi"/>
+        </w:rPr>
+      </w:pPr>
+      <w:r>
+        <w:rPr>
+          <w:rFonts w:eastAsia="Times New Roman" w:cstheme="minorHAnsi"/>
+        </w:rPr>
+        <w:t xml:space="preserve">In future iterations, we could implement a different search algorithm such as Monte Carlo Tree Search. Additionally, we could implement machine learning systems </w:t>
+      </w:r>
+      <w:r>
+        <w:rPr>
+          <w:rFonts w:eastAsia="Times New Roman" w:cstheme="minorHAnsi"/>
+        </w:rPr>
+        <w:t>to learn</w:t>
+      </w:r>
+      <w:r>
+        <w:rPr>
+          <w:rFonts w:eastAsia="Times New Roman" w:cstheme="minorHAnsi"/>
+        </w:rPr>
+        <w:t xml:space="preserve"> </w:t>
+      </w:r>
+      <w:r>
+        <w:rPr>
+          <w:rFonts w:eastAsia="Times New Roman" w:cstheme="minorHAnsi"/>
+        </w:rPr>
+        <w:t xml:space="preserve">the best plays </w:t>
+      </w:r>
+      <w:r>
+        <w:rPr>
+          <w:rFonts w:eastAsia="Times New Roman" w:cstheme="minorHAnsi"/>
+        </w:rPr>
+        <w:t>in situations from past experience. Reinforcement Learning techniques have proved successful in these domains.</w:t>
+      </w:r>
     </w:p>
     <w:sectPr>
       <w:pgSz w:w="12240" w:h="15840"/>
@@ -3084,6 +3345,315 @@
     </w:sectPr>
   </w:body>
 </w:document>
+</file>
+
+<file path=word/numbering.xml><?xml version="1.0" encoding="utf-8"?>
+<w:numbering xmlns:wpc="http://schemas.microsoft.com/office/word/2010/wordprocessingCanvas" xmlns:cx="http://schemas.microsoft.com/office/drawing/2014/chartex" xmlns:cx1="http://schemas.microsoft.com/office/drawing/2015/9/8/chartex" xmlns:cx2="http://schemas.microsoft.com/office/drawing/2015/10/21/chartex" xmlns:cx3="http://schemas.microsoft.com/office/drawing/2016/5/9/chartex" xmlns:cx4="http://schemas.microsoft.com/office/drawing/2016/5/10/chartex" xmlns:cx5="http://schemas.microsoft.com/office/drawing/2016/5/11/chartex" xmlns:cx6="http://schemas.microsoft.com/office/drawing/2016/5/12/chartex" xmlns:cx7="http://schemas.microsoft.com/office/drawing/2016/5/13/chartex" xmlns:cx8="http://schemas.microsoft.com/office/drawing/2016/5/14/chartex" xmlns:mc="http://schemas.openxmlformats.org/markup-compatibility/2006" xmlns:aink="http://schemas.microsoft.com/office/drawing/2016/ink" xmlns:am3d="http://schemas.microsoft.com/office/drawing/2017/model3d" xmlns:o="urn:schemas-microsoft-com:office:office" xmlns:r="http://schemas.openxmlformats.org/officeDocument/2006/relationships" xmlns:m="http://schemas.openxmlformats.org/officeDocument/2006/math" xmlns:v="urn:schemas-microsoft-com:vml" xmlns:wp14="http://schemas.microsoft.com/office/word/2010/wordprocessingDrawing" xmlns:wp="http://schemas.openxmlformats.org/drawingml/2006/wordprocessingDrawing" xmlns:w10="urn:schemas-microsoft-com:office:word" xmlns:w="http://schemas.openxmlformats.org/wordprocessingml/2006/main" xmlns:w14="http://schemas.microsoft.com/office/word/2010/wordml" xmlns:w15="http://schemas.microsoft.com/office/word/2012/wordml" xmlns:w16cid="http://schemas.microsoft.com/office/word/2016/wordml/cid" xmlns:w16se="http://schemas.microsoft.com/office/word/2015/wordml/symex" xmlns:wpg="http://schemas.microsoft.com/office/word/2010/wordprocessingGroup" xmlns:wpi="http://schemas.microsoft.com/office/word/2010/wordprocessingInk" xmlns:wne="http://schemas.microsoft.com/office/word/2006/wordml" xmlns:wps="http://schemas.microsoft.com/office/word/2010/wordprocessingShape" mc:Ignorable="w14 w15 w16se w16cid wp14">
+  <w:abstractNum w:abstractNumId="0" w15:restartNumberingAfterBreak="0">
+    <w:nsid w:val="1FD86BF3"/>
+    <w:multiLevelType w:val="multilevel"/>
+    <w:tmpl w:val="5142E754"/>
+    <w:lvl w:ilvl="0">
+      <w:start w:val="1"/>
+      <w:numFmt w:val="bullet"/>
+      <w:lvlText w:val=""/>
+      <w:lvlJc w:val="left"/>
+      <w:pPr>
+        <w:tabs>
+          <w:tab w:val="num" w:pos="720"/>
+        </w:tabs>
+        <w:ind w:left="720" w:hanging="360"/>
+      </w:pPr>
+      <w:rPr>
+        <w:rFonts w:ascii="Symbol" w:hAnsi="Symbol" w:hint="default"/>
+        <w:sz w:val="20"/>
+      </w:rPr>
+    </w:lvl>
+    <w:lvl w:ilvl="1" w:tentative="1">
+      <w:start w:val="1"/>
+      <w:numFmt w:val="bullet"/>
+      <w:lvlText w:val="o"/>
+      <w:lvlJc w:val="left"/>
+      <w:pPr>
+        <w:tabs>
+          <w:tab w:val="num" w:pos="1440"/>
+        </w:tabs>
+        <w:ind w:left="1440" w:hanging="360"/>
+      </w:pPr>
+      <w:rPr>
+        <w:rFonts w:ascii="Courier New" w:hAnsi="Courier New" w:hint="default"/>
+        <w:sz w:val="20"/>
+      </w:rPr>
+    </w:lvl>
+    <w:lvl w:ilvl="2" w:tentative="1">
+      <w:start w:val="1"/>
+      <w:numFmt w:val="bullet"/>
+      <w:lvlText w:val=""/>
+      <w:lvlJc w:val="left"/>
+      <w:pPr>
+        <w:tabs>
+          <w:tab w:val="num" w:pos="2160"/>
+        </w:tabs>
+        <w:ind w:left="2160" w:hanging="360"/>
+      </w:pPr>
+      <w:rPr>
+        <w:rFonts w:ascii="Wingdings" w:hAnsi="Wingdings" w:hint="default"/>
+        <w:sz w:val="20"/>
+      </w:rPr>
+    </w:lvl>
+    <w:lvl w:ilvl="3" w:tentative="1">
+      <w:start w:val="1"/>
+      <w:numFmt w:val="bullet"/>
+      <w:lvlText w:val=""/>
+      <w:lvlJc w:val="left"/>
+      <w:pPr>
+        <w:tabs>
+          <w:tab w:val="num" w:pos="2880"/>
+        </w:tabs>
+        <w:ind w:left="2880" w:hanging="360"/>
+      </w:pPr>
+      <w:rPr>
+        <w:rFonts w:ascii="Wingdings" w:hAnsi="Wingdings" w:hint="default"/>
+        <w:sz w:val="20"/>
+      </w:rPr>
+    </w:lvl>
+    <w:lvl w:ilvl="4" w:tentative="1">
+      <w:start w:val="1"/>
+      <w:numFmt w:val="bullet"/>
+      <w:lvlText w:val=""/>
+      <w:lvlJc w:val="left"/>
+      <w:pPr>
+        <w:tabs>
+          <w:tab w:val="num" w:pos="3600"/>
+        </w:tabs>
+        <w:ind w:left="3600" w:hanging="360"/>
+      </w:pPr>
+      <w:rPr>
+        <w:rFonts w:ascii="Wingdings" w:hAnsi="Wingdings" w:hint="default"/>
+        <w:sz w:val="20"/>
+      </w:rPr>
+    </w:lvl>
+    <w:lvl w:ilvl="5" w:tentative="1">
+      <w:start w:val="1"/>
+      <w:numFmt w:val="bullet"/>
+      <w:lvlText w:val=""/>
+      <w:lvlJc w:val="left"/>
+      <w:pPr>
+        <w:tabs>
+          <w:tab w:val="num" w:pos="4320"/>
+        </w:tabs>
+        <w:ind w:left="4320" w:hanging="360"/>
+      </w:pPr>
+      <w:rPr>
+        <w:rFonts w:ascii="Wingdings" w:hAnsi="Wingdings" w:hint="default"/>
+        <w:sz w:val="20"/>
+      </w:rPr>
+    </w:lvl>
+    <w:lvl w:ilvl="6" w:tentative="1">
+      <w:start w:val="1"/>
+      <w:numFmt w:val="bullet"/>
+      <w:lvlText w:val=""/>
+      <w:lvlJc w:val="left"/>
+      <w:pPr>
+        <w:tabs>
+          <w:tab w:val="num" w:pos="5040"/>
+        </w:tabs>
+        <w:ind w:left="5040" w:hanging="360"/>
+      </w:pPr>
+      <w:rPr>
+        <w:rFonts w:ascii="Wingdings" w:hAnsi="Wingdings" w:hint="default"/>
+        <w:sz w:val="20"/>
+      </w:rPr>
+    </w:lvl>
+    <w:lvl w:ilvl="7" w:tentative="1">
+      <w:start w:val="1"/>
+      <w:numFmt w:val="bullet"/>
+      <w:lvlText w:val=""/>
+      <w:lvlJc w:val="left"/>
+      <w:pPr>
+        <w:tabs>
+          <w:tab w:val="num" w:pos="5760"/>
+        </w:tabs>
+        <w:ind w:left="5760" w:hanging="360"/>
+      </w:pPr>
+      <w:rPr>
+        <w:rFonts w:ascii="Wingdings" w:hAnsi="Wingdings" w:hint="default"/>
+        <w:sz w:val="20"/>
+      </w:rPr>
+    </w:lvl>
+    <w:lvl w:ilvl="8" w:tentative="1">
+      <w:start w:val="1"/>
+      <w:numFmt w:val="bullet"/>
+      <w:lvlText w:val=""/>
+      <w:lvlJc w:val="left"/>
+      <w:pPr>
+        <w:tabs>
+          <w:tab w:val="num" w:pos="6480"/>
+        </w:tabs>
+        <w:ind w:left="6480" w:hanging="360"/>
+      </w:pPr>
+      <w:rPr>
+        <w:rFonts w:ascii="Wingdings" w:hAnsi="Wingdings" w:hint="default"/>
+        <w:sz w:val="20"/>
+      </w:rPr>
+    </w:lvl>
+  </w:abstractNum>
+  <w:abstractNum w:abstractNumId="1" w15:restartNumberingAfterBreak="0">
+    <w:nsid w:val="47F13951"/>
+    <w:multiLevelType w:val="multilevel"/>
+    <w:tmpl w:val="3BFA4ED4"/>
+    <w:lvl w:ilvl="0">
+      <w:start w:val="1"/>
+      <w:numFmt w:val="bullet"/>
+      <w:lvlText w:val=""/>
+      <w:lvlJc w:val="left"/>
+      <w:pPr>
+        <w:tabs>
+          <w:tab w:val="num" w:pos="720"/>
+        </w:tabs>
+        <w:ind w:left="720" w:hanging="360"/>
+      </w:pPr>
+      <w:rPr>
+        <w:rFonts w:ascii="Symbol" w:hAnsi="Symbol" w:hint="default"/>
+        <w:sz w:val="20"/>
+      </w:rPr>
+    </w:lvl>
+    <w:lvl w:ilvl="1" w:tentative="1">
+      <w:start w:val="1"/>
+      <w:numFmt w:val="bullet"/>
+      <w:lvlText w:val="o"/>
+      <w:lvlJc w:val="left"/>
+      <w:pPr>
+        <w:tabs>
+          <w:tab w:val="num" w:pos="1440"/>
+        </w:tabs>
+        <w:ind w:left="1440" w:hanging="360"/>
+      </w:pPr>
+      <w:rPr>
+        <w:rFonts w:ascii="Courier New" w:hAnsi="Courier New" w:hint="default"/>
+        <w:sz w:val="20"/>
+      </w:rPr>
+    </w:lvl>
+    <w:lvl w:ilvl="2" w:tentative="1">
+      <w:start w:val="1"/>
+      <w:numFmt w:val="bullet"/>
+      <w:lvlText w:val=""/>
+      <w:lvlJc w:val="left"/>
+      <w:pPr>
+        <w:tabs>
+          <w:tab w:val="num" w:pos="2160"/>
+        </w:tabs>
+        <w:ind w:left="2160" w:hanging="360"/>
+      </w:pPr>
+      <w:rPr>
+        <w:rFonts w:ascii="Wingdings" w:hAnsi="Wingdings" w:hint="default"/>
+        <w:sz w:val="20"/>
+      </w:rPr>
+    </w:lvl>
+    <w:lvl w:ilvl="3" w:tentative="1">
+      <w:start w:val="1"/>
+      <w:numFmt w:val="bullet"/>
+      <w:lvlText w:val=""/>
+      <w:lvlJc w:val="left"/>
+      <w:pPr>
+        <w:tabs>
+          <w:tab w:val="num" w:pos="2880"/>
+        </w:tabs>
+        <w:ind w:left="2880" w:hanging="360"/>
+      </w:pPr>
+      <w:rPr>
+        <w:rFonts w:ascii="Wingdings" w:hAnsi="Wingdings" w:hint="default"/>
+        <w:sz w:val="20"/>
+      </w:rPr>
+    </w:lvl>
+    <w:lvl w:ilvl="4" w:tentative="1">
+      <w:start w:val="1"/>
+      <w:numFmt w:val="bullet"/>
+      <w:lvlText w:val=""/>
+      <w:lvlJc w:val="left"/>
+      <w:pPr>
+        <w:tabs>
+          <w:tab w:val="num" w:pos="3600"/>
+        </w:tabs>
+        <w:ind w:left="3600" w:hanging="360"/>
+      </w:pPr>
+      <w:rPr>
+        <w:rFonts w:ascii="Wingdings" w:hAnsi="Wingdings" w:hint="default"/>
+        <w:sz w:val="20"/>
+      </w:rPr>
+    </w:lvl>
+    <w:lvl w:ilvl="5" w:tentative="1">
+      <w:start w:val="1"/>
+      <w:numFmt w:val="bullet"/>
+      <w:lvlText w:val=""/>
+      <w:lvlJc w:val="left"/>
+      <w:pPr>
+        <w:tabs>
+          <w:tab w:val="num" w:pos="4320"/>
+        </w:tabs>
+        <w:ind w:left="4320" w:hanging="360"/>
+      </w:pPr>
+      <w:rPr>
+        <w:rFonts w:ascii="Wingdings" w:hAnsi="Wingdings" w:hint="default"/>
+        <w:sz w:val="20"/>
+      </w:rPr>
+    </w:lvl>
+    <w:lvl w:ilvl="6" w:tentative="1">
+      <w:start w:val="1"/>
+      <w:numFmt w:val="bullet"/>
+      <w:lvlText w:val=""/>
+      <w:lvlJc w:val="left"/>
+      <w:pPr>
+        <w:tabs>
+          <w:tab w:val="num" w:pos="5040"/>
+        </w:tabs>
+        <w:ind w:left="5040" w:hanging="360"/>
+      </w:pPr>
+      <w:rPr>
+        <w:rFonts w:ascii="Wingdings" w:hAnsi="Wingdings" w:hint="default"/>
+        <w:sz w:val="20"/>
+      </w:rPr>
+    </w:lvl>
+    <w:lvl w:ilvl="7" w:tentative="1">
+      <w:start w:val="1"/>
+      <w:numFmt w:val="bullet"/>
+      <w:lvlText w:val=""/>
+      <w:lvlJc w:val="left"/>
+      <w:pPr>
+        <w:tabs>
+          <w:tab w:val="num" w:pos="5760"/>
+        </w:tabs>
+        <w:ind w:left="5760" w:hanging="360"/>
+      </w:pPr>
+      <w:rPr>
+        <w:rFonts w:ascii="Wingdings" w:hAnsi="Wingdings" w:hint="default"/>
+        <w:sz w:val="20"/>
+      </w:rPr>
+    </w:lvl>
+    <w:lvl w:ilvl="8" w:tentative="1">
+      <w:start w:val="1"/>
+      <w:numFmt w:val="bullet"/>
+      <w:lvlText w:val=""/>
+      <w:lvlJc w:val="left"/>
+      <w:pPr>
+        <w:tabs>
+          <w:tab w:val="num" w:pos="6480"/>
+        </w:tabs>
+        <w:ind w:left="6480" w:hanging="360"/>
+      </w:pPr>
+      <w:rPr>
+        <w:rFonts w:ascii="Wingdings" w:hAnsi="Wingdings" w:hint="default"/>
+        <w:sz w:val="20"/>
+      </w:rPr>
+    </w:lvl>
+  </w:abstractNum>
+  <w:num w:numId="1">
+    <w:abstractNumId w:val="0"/>
+  </w:num>
+  <w:num w:numId="2">
+    <w:abstractNumId w:val="1"/>
+  </w:num>
+</w:numbering>
 </file>
 
 <file path=word/styles.xml><?xml version="1.0" encoding="utf-8"?>

</xml_diff>